<commit_message>
updates description file Suggest Match Via Interests Volunteer Info Link to Social Media Account Notification Preferences Email / Text Message / Phone Call Estimated Low Cost of Ownership Ran in the Cloud
</commit_message>
<xml_diff>
--- a/Presentation/Cape Crucible Description of App.docx
+++ b/Presentation/Cape Crucible Description of App.docx
@@ -70,24 +70,39 @@
         <w:spacing w:after="0" w:line="240" w:lineRule="auto"/>
       </w:pPr>
       <w:r>
-        <w:t>Brandon Rachelski</w:t>
-      </w:r>
-    </w:p>
-    <w:p>
-      <w:pPr>
-        <w:spacing w:after="0" w:line="240" w:lineRule="auto"/>
-      </w:pPr>
-      <w:r>
-        <w:t>Dylan Geile</w:t>
-      </w:r>
-    </w:p>
-    <w:p>
-      <w:pPr>
-        <w:spacing w:after="0" w:line="240" w:lineRule="auto"/>
-      </w:pPr>
-      <w:r>
-        <w:t>Cameron Hutchenson</w:t>
-      </w:r>
+        <w:t xml:space="preserve">Brandon </w:t>
+      </w:r>
+      <w:proofErr w:type="spellStart"/>
+      <w:r>
+        <w:t>Rachelski</w:t>
+      </w:r>
+      <w:proofErr w:type="spellEnd"/>
+    </w:p>
+    <w:p>
+      <w:pPr>
+        <w:spacing w:after="0" w:line="240" w:lineRule="auto"/>
+      </w:pPr>
+      <w:r>
+        <w:t xml:space="preserve">Dylan </w:t>
+      </w:r>
+      <w:proofErr w:type="spellStart"/>
+      <w:r>
+        <w:t>Geile</w:t>
+      </w:r>
+      <w:proofErr w:type="spellEnd"/>
+    </w:p>
+    <w:p>
+      <w:pPr>
+        <w:spacing w:after="0" w:line="240" w:lineRule="auto"/>
+      </w:pPr>
+      <w:r>
+        <w:t xml:space="preserve">Cameron </w:t>
+      </w:r>
+      <w:proofErr w:type="spellStart"/>
+      <w:r>
+        <w:t>Hutchenson</w:t>
+      </w:r>
+      <w:proofErr w:type="spellEnd"/>
     </w:p>
     <w:p>
       <w:pPr>
@@ -102,8 +117,13 @@
         <w:spacing w:after="0" w:line="240" w:lineRule="auto"/>
       </w:pPr>
       <w:r>
-        <w:t>Kirk Tolleshaug</w:t>
-      </w:r>
+        <w:t xml:space="preserve">Kirk </w:t>
+      </w:r>
+      <w:proofErr w:type="spellStart"/>
+      <w:r>
+        <w:t>Tolleshaug</w:t>
+      </w:r>
+      <w:proofErr w:type="spellEnd"/>
     </w:p>
     <w:p>
       <w:pPr>
@@ -156,7 +176,13 @@
         <w:t>’</w:t>
       </w:r>
       <w:r>
-        <w:t xml:space="preserve"> button that will lead to a web page with an information input form with fields such as First/Last Name, Email Address, Phone Number, &amp; Address. </w:t>
+        <w:t xml:space="preserve"> button that will lead to a web page with an information input form with fields such as First/Last Name,</w:t>
+      </w:r>
+      <w:r>
+        <w:t xml:space="preserve"> Age,</w:t>
+      </w:r>
+      <w:r>
+        <w:t xml:space="preserve"> Email Address, Phone Number, &amp; Address. </w:t>
       </w:r>
     </w:p>
     <w:p>
@@ -243,37 +269,103 @@
         <w:spacing w:after="0" w:line="240" w:lineRule="auto"/>
       </w:pPr>
       <w:r>
-        <w:t>Backend:</w:t>
-      </w:r>
-    </w:p>
-    <w:p>
-      <w:pPr>
-        <w:spacing w:after="0" w:line="240" w:lineRule="auto"/>
-      </w:pPr>
-      <w:r>
-        <w:t xml:space="preserve">Users will have 4 types. Big (volunteer), Little (mentee), Parent, and Admin (Match support specialist). </w:t>
-      </w:r>
-    </w:p>
-    <w:p>
-      <w:pPr>
-        <w:spacing w:after="0" w:line="240" w:lineRule="auto"/>
-      </w:pPr>
-      <w:r>
-        <w:t>Littles and Parents will usually share a profile as well as contact information. If the little (mentee) is old enough</w:t>
-      </w:r>
-      <w:r>
-        <w:t>, they will have their own</w:t>
-      </w:r>
-      <w:r>
-        <w:t xml:space="preserve">. </w:t>
-      </w:r>
-      <w:r>
-        <w:t xml:space="preserve">In this example, all littles are below said age. </w:t>
+        <w:t xml:space="preserve">Pages: </w:t>
+      </w:r>
+    </w:p>
+    <w:p>
+      <w:pPr>
+        <w:spacing w:after="0" w:line="240" w:lineRule="auto"/>
+      </w:pPr>
+      <w:r>
+        <w:t xml:space="preserve">Login </w:t>
+      </w:r>
+    </w:p>
+    <w:p>
+      <w:pPr>
+        <w:spacing w:after="0" w:line="240" w:lineRule="auto"/>
+      </w:pPr>
+      <w:r>
+        <w:t xml:space="preserve">Register </w:t>
+      </w:r>
+    </w:p>
+    <w:p>
+      <w:pPr>
+        <w:spacing w:after="0" w:line="240" w:lineRule="auto"/>
+      </w:pPr>
+      <w:r>
+        <w:t xml:space="preserve">Personal Profile </w:t>
+      </w:r>
+    </w:p>
+    <w:p>
+      <w:pPr>
+        <w:spacing w:after="0" w:line="240" w:lineRule="auto"/>
+      </w:pPr>
+      <w:r>
+        <w:t xml:space="preserve">View Matches </w:t>
+      </w:r>
+    </w:p>
+    <w:p>
+      <w:pPr>
+        <w:spacing w:after="0" w:line="240" w:lineRule="auto"/>
+      </w:pPr>
+      <w:r>
+        <w:t xml:space="preserve">Remove Match </w:t>
+      </w:r>
+    </w:p>
+    <w:p>
+      <w:pPr>
+        <w:spacing w:after="0" w:line="240" w:lineRule="auto"/>
+      </w:pPr>
+      <w:r>
+        <w:t>Create Match</w:t>
       </w:r>
       <w:bookmarkStart w:id="0" w:name="_GoBack"/>
       <w:bookmarkEnd w:id="0"/>
-      <w:r>
-        <w:t xml:space="preserve"> </w:t>
+    </w:p>
+    <w:p>
+      <w:pPr>
+        <w:spacing w:after="0" w:line="240" w:lineRule="auto"/>
+      </w:pPr>
+    </w:p>
+    <w:p>
+      <w:pPr>
+        <w:spacing w:after="0" w:line="240" w:lineRule="auto"/>
+      </w:pPr>
+      <w:r>
+        <w:t>Backend:</w:t>
+      </w:r>
+    </w:p>
+    <w:p>
+      <w:pPr>
+        <w:spacing w:after="0" w:line="240" w:lineRule="auto"/>
+      </w:pPr>
+      <w:r>
+        <w:t xml:space="preserve">Users will have 4 types. Big (volunteer), </w:t>
+      </w:r>
+      <w:proofErr w:type="gramStart"/>
+      <w:r>
+        <w:t>Little</w:t>
+      </w:r>
+      <w:proofErr w:type="gramEnd"/>
+      <w:r>
+        <w:t xml:space="preserve"> (mentee), Parent, and Admin (Match support specialist). </w:t>
+      </w:r>
+    </w:p>
+    <w:p>
+      <w:pPr>
+        <w:spacing w:after="0" w:line="240" w:lineRule="auto"/>
+      </w:pPr>
+      <w:r>
+        <w:t>Littles and Parents will usually share a profile as well as contact information. If the little (mentee) is old enough</w:t>
+      </w:r>
+      <w:r>
+        <w:t>, they will have their own</w:t>
+      </w:r>
+      <w:r>
+        <w:t xml:space="preserve">. </w:t>
+      </w:r>
+      <w:r>
+        <w:t xml:space="preserve">In this example, all littles are below said age.  </w:t>
       </w:r>
     </w:p>
     <w:sectPr>

</xml_diff>